<commit_message>
Push Push it's a boy
</commit_message>
<xml_diff>
--- a/DPV/Assignment/DPV ASSIGNMENT 4.docx
+++ b/DPV/Assignment/DPV ASSIGNMENT 4.docx
@@ -4,7 +4,7 @@
   <w:body>
     <w:p>
       <w:pPr>
-        <w:pStyle w:val="Heading1"/>
+        <w:pStyle w:val="Kop1"/>
         <w:rPr>
           <w:sz w:val="48"/>
           <w:szCs w:val="48"/>
@@ -22,7 +22,7 @@
     </w:p>
     <w:p>
       <w:pPr>
-        <w:pStyle w:val="Subtitle"/>
+        <w:pStyle w:val="Ondertitel"/>
         <w:rPr>
           <w:lang w:val="de-DE"/>
         </w:rPr>
@@ -36,35 +36,14 @@
     </w:p>
     <w:p>
       <w:pPr>
-        <w:pStyle w:val="ListParagraph"/>
+        <w:pStyle w:val="Lijstalinea"/>
         <w:numPr>
           <w:ilvl w:val="0"/>
           <w:numId w:val="1"/>
         </w:numPr>
       </w:pPr>
       <w:r>
-        <w:t xml:space="preserve">A good beta tester for a </w:t>
-      </w:r>
-      <w:proofErr w:type="gramStart"/>
-      <w:r>
-        <w:t>particular company</w:t>
-      </w:r>
-      <w:proofErr w:type="gramEnd"/>
-      <w:r>
-        <w:t xml:space="preserve"> is determined foremost by the match of player profile with the game the developer is creating. Important in this case is that the player has experience in</w:t>
-      </w:r>
-      <w:bookmarkStart w:id="0" w:name="_GoBack"/>
-      <w:bookmarkEnd w:id="0"/>
-      <w:r>
-        <w:t xml:space="preserve"> playing the same genre as the game to be tested. Furthermore, the player needs to show a good record of high play scores in this </w:t>
-      </w:r>
-      <w:proofErr w:type="gramStart"/>
-      <w:r>
-        <w:t>particular genre</w:t>
-      </w:r>
-      <w:proofErr w:type="gramEnd"/>
-      <w:r>
-        <w:t>. The genre data can be found under category in the warehouse and the scores can also be found there. Another important factor is that the player is reliable and that he</w:t>
+        <w:t>A good beta tester for a particular company is determined foremost by the match of player profile with the game the developer is creating. Important in this case is that the player has experience in playing the same genre as the game to be tested. Furthermore, the player needs to show a good record of high play scores in this particular genre. The genre data can be found under category in the warehouse and the scores can also be found there. Another important factor is that the player is reliable and that he</w:t>
       </w:r>
       <w:r>
         <w:t>/she has a consistent record of completing beta tests instead of stopping halfway through. This can be seen by the saved game stages that the player went through in other games. If the player completed a lot of other beta apps, he/she would get a higher score of course. Finally, the player needs to be active so that no inactive players will be chosen that will never start the game. This can be seen in the timestamps for starting apps that are saved about the player. A player will only be chosen if the last timestamp was recorded in recent time.  The requirements are summarized below:</w:t>
@@ -72,34 +51,52 @@
     </w:p>
     <w:p>
       <w:pPr>
-        <w:pStyle w:val="ListParagraph"/>
+        <w:pStyle w:val="Lijstalinea"/>
         <w:numPr>
           <w:ilvl w:val="0"/>
           <w:numId w:val="2"/>
         </w:numPr>
       </w:pPr>
       <w:r>
-        <w:t>Player is experienced in genre of game.</w:t>
-      </w:r>
-    </w:p>
-    <w:p>
-      <w:pPr>
-        <w:pStyle w:val="ListParagraph"/>
+        <w:t>Player is experienced</w:t>
+      </w:r>
+      <w:r>
+        <w:t xml:space="preserve"> and reliable</w:t>
+      </w:r>
+      <w:r>
+        <w:t xml:space="preserve"> in </w:t>
+      </w:r>
+      <w:r>
+        <w:t xml:space="preserve">the </w:t>
+      </w:r>
+      <w:r>
+        <w:t xml:space="preserve">genre </w:t>
+      </w:r>
+      <w:r>
+        <w:t xml:space="preserve">of the </w:t>
+      </w:r>
+      <w:r>
+        <w:t>game.</w:t>
+      </w:r>
+    </w:p>
+    <w:p>
+      <w:pPr>
+        <w:pStyle w:val="Lijstalinea"/>
         <w:ind w:firstLine="360"/>
       </w:pPr>
       <w:r>
-        <w:t xml:space="preserve">Measurement: </w:t>
-      </w:r>
-      <w:r>
-        <w:t>[Number of games played in genre]</w:t>
-      </w:r>
-      <w:r>
-        <w:t xml:space="preserve"> - Integer</w:t>
-      </w:r>
-    </w:p>
-    <w:p>
-      <w:pPr>
-        <w:pStyle w:val="ListParagraph"/>
+        <w:t>Measurement: [Number of</w:t>
+      </w:r>
+      <w:r>
+        <w:t xml:space="preserve"> completed</w:t>
+      </w:r>
+      <w:r>
+        <w:t xml:space="preserve"> games played in genre] - Integer</w:t>
+      </w:r>
+    </w:p>
+    <w:p>
+      <w:pPr>
+        <w:pStyle w:val="Lijstalinea"/>
         <w:numPr>
           <w:ilvl w:val="0"/>
           <w:numId w:val="2"/>
@@ -111,85 +108,43 @@
     </w:p>
     <w:p>
       <w:pPr>
-        <w:pStyle w:val="ListParagraph"/>
+        <w:pStyle w:val="Lijstalinea"/>
         <w:ind w:firstLine="360"/>
       </w:pPr>
       <w:r>
-        <w:t xml:space="preserve">Measurement: </w:t>
-      </w:r>
-      <w:r>
-        <w:t>[Average score of completed games</w:t>
-      </w:r>
-      <w:r>
-        <w:t xml:space="preserve"> in genre above 60%</w:t>
+        <w:t>Measurement: [Average score of completed games in genre above 60%</w:t>
       </w:r>
       <w:r>
         <w:t>?</w:t>
       </w:r>
       <w:r>
-        <w:t>]</w:t>
-      </w:r>
-      <w:r>
-        <w:t xml:space="preserve"> - Boolean</w:t>
-      </w:r>
-    </w:p>
-    <w:p>
-      <w:pPr>
-        <w:pStyle w:val="ListParagraph"/>
+        <w:t>] - Boolean</w:t>
+      </w:r>
+    </w:p>
+    <w:p>
+      <w:pPr>
+        <w:pStyle w:val="Lijstalinea"/>
         <w:numPr>
           <w:ilvl w:val="0"/>
           <w:numId w:val="2"/>
         </w:numPr>
       </w:pPr>
       <w:r>
-        <w:t>Player is reliable.</w:t>
-      </w:r>
-    </w:p>
-    <w:p>
-      <w:pPr>
-        <w:pStyle w:val="ListParagraph"/>
+        <w:t>Player is active.</w:t>
+      </w:r>
+    </w:p>
+    <w:p>
+      <w:pPr>
+        <w:pStyle w:val="Lijstalinea"/>
         <w:ind w:firstLine="360"/>
       </w:pPr>
       <w:r>
-        <w:t xml:space="preserve">Measurement: </w:t>
-      </w:r>
-      <w:r>
-        <w:t>[Number of completed games]</w:t>
-      </w:r>
-      <w:r>
-        <w:t xml:space="preserve"> - Integer</w:t>
-      </w:r>
-    </w:p>
-    <w:p>
-      <w:pPr>
-        <w:pStyle w:val="ListParagraph"/>
-        <w:numPr>
-          <w:ilvl w:val="0"/>
-          <w:numId w:val="2"/>
-        </w:numPr>
-      </w:pPr>
-      <w:r>
-        <w:t>Player is active.</w:t>
-      </w:r>
-    </w:p>
-    <w:p>
-      <w:pPr>
-        <w:pStyle w:val="ListParagraph"/>
-        <w:ind w:firstLine="360"/>
-      </w:pPr>
-      <w:r>
-        <w:t xml:space="preserve">Measurement: </w:t>
-      </w:r>
-      <w:r>
-        <w:t>[Active within the last 2 months?]</w:t>
-      </w:r>
-      <w:r>
-        <w:t xml:space="preserve"> – Boolean</w:t>
-      </w:r>
-    </w:p>
-    <w:p>
-      <w:pPr>
-        <w:pStyle w:val="ListParagraph"/>
+        <w:t>Measurement: [Active within the last 2 months?] – Boolean</w:t>
+      </w:r>
+    </w:p>
+    <w:p>
+      <w:pPr>
+        <w:pStyle w:val="Lijstalinea"/>
       </w:pPr>
       <w:r>
         <w:t>To quantify all this information the following formula is being proposed:</w:t>
@@ -197,21 +152,18 @@
     </w:p>
     <w:p>
       <w:pPr>
-        <w:pStyle w:val="ListParagraph"/>
-      </w:pPr>
-    </w:p>
-    <w:p>
-      <w:pPr>
-        <w:pStyle w:val="ListParagraph"/>
+        <w:pStyle w:val="Lijstalinea"/>
+      </w:pPr>
+    </w:p>
+    <w:p>
+      <w:pPr>
+        <w:pStyle w:val="Lijstalinea"/>
       </w:pPr>
       <w:r>
         <w:t xml:space="preserve"> </w:t>
       </w:r>
       <w:r>
-        <w:t xml:space="preserve">[Average score of completed games in genre </w:t>
-      </w:r>
-      <w:r>
-        <w:t>above 60%</w:t>
+        <w:t>[Average score of completed games in genre above 60%</w:t>
       </w:r>
       <w:r>
         <w:t>?</w:t>
@@ -220,32 +172,31 @@
         <w:t xml:space="preserve">] x </w:t>
       </w:r>
       <w:r>
-        <w:t>[Active within the last 2 months?]</w:t>
-      </w:r>
-      <w:r>
-        <w:t xml:space="preserve"> x (</w:t>
-      </w:r>
-      <w:r>
-        <w:t>[Number of completed games]</w:t>
-      </w:r>
-      <w:r>
-        <w:t xml:space="preserve"> + </w:t>
-      </w:r>
-      <w:r>
-        <w:t>[Number of games played in genre]</w:t>
-      </w:r>
-      <w:r>
-        <w:t>)</w:t>
-      </w:r>
-    </w:p>
-    <w:p>
-      <w:pPr>
-        <w:pStyle w:val="ListParagraph"/>
-      </w:pPr>
-    </w:p>
-    <w:p>
-      <w:pPr>
-        <w:pStyle w:val="ListParagraph"/>
+        <w:t xml:space="preserve">[Active within the last 2 months?] </w:t>
+      </w:r>
+      <w:r>
+        <w:t>x</w:t>
+      </w:r>
+      <w:bookmarkStart w:id="0" w:name="_GoBack"/>
+      <w:bookmarkEnd w:id="0"/>
+      <w:r>
+        <w:t xml:space="preserve"> [Number of</w:t>
+      </w:r>
+      <w:r>
+        <w:t xml:space="preserve"> completed</w:t>
+      </w:r>
+      <w:r>
+        <w:t xml:space="preserve"> games played in genre]</w:t>
+      </w:r>
+    </w:p>
+    <w:p>
+      <w:pPr>
+        <w:pStyle w:val="Lijstalinea"/>
+      </w:pPr>
+    </w:p>
+    <w:p>
+      <w:pPr>
+        <w:pStyle w:val="Lijstalinea"/>
         <w:numPr>
           <w:ilvl w:val="0"/>
           <w:numId w:val="1"/>
@@ -257,7 +208,7 @@
     </w:p>
     <w:p>
       <w:pPr>
-        <w:pStyle w:val="ListParagraph"/>
+        <w:pStyle w:val="Lijstalinea"/>
       </w:pPr>
       <w:r>
         <w:t xml:space="preserve">How much time do beta testers spend on </w:t>
@@ -271,7 +222,7 @@
     </w:p>
     <w:p>
       <w:pPr>
-        <w:pStyle w:val="ListParagraph"/>
+        <w:pStyle w:val="Lijstalinea"/>
       </w:pPr>
       <w:r>
         <w:t>How much does a company have to pay for their beta testers?</w:t>
@@ -279,18 +230,21 @@
     </w:p>
     <w:p>
       <w:pPr>
-        <w:pStyle w:val="ListParagraph"/>
-      </w:pPr>
-    </w:p>
-    <w:p>
-      <w:pPr>
-        <w:pStyle w:val="ListParagraph"/>
+        <w:pStyle w:val="Lijstalinea"/>
+      </w:pPr>
+    </w:p>
+    <w:p>
+      <w:pPr>
+        <w:pStyle w:val="Lijstalinea"/>
         <w:numPr>
           <w:ilvl w:val="0"/>
           <w:numId w:val="1"/>
         </w:numPr>
       </w:pPr>
       <w:r>
+        <w:rPr>
+          <w:noProof/>
+        </w:rPr>
         <w:drawing>
           <wp:anchor distT="0" distB="0" distL="114300" distR="114300" simplePos="0" relativeHeight="251658240" behindDoc="0" locked="0" layoutInCell="1" allowOverlap="1" wp14:anchorId="472589B6" wp14:editId="77EA09E8">
             <wp:simplePos x="0" y="0"/>
@@ -344,11 +298,14 @@
     </w:p>
     <w:p>
       <w:pPr>
-        <w:pStyle w:val="ListParagraph"/>
-      </w:pPr>
+        <w:pStyle w:val="Lijstalinea"/>
+      </w:pPr>
+      <w:r>
+        <w:t xml:space="preserve">As can be seen in the graph, the fact that was chosen is the time spent on testing a game. This is considered as being the most important variable to measure, as it coincides with the </w:t>
+      </w:r>
       <w:r>
         <w:lastRenderedPageBreak/>
-        <w:t>As can be seen in the graph, the fact that was chosen is the time spent on testing a game. This is considered as being the most important variable to measure, as it coincides with the goal of the developers to know about how much their beta tester are using their app. Additionally, the assumption was made that the cost for the developers could be inferred by the time the tester are using the app. It is assumed that a player can earn more money the longer the test is, which is a reasonable assumption to make. Furthermore, it is also assumed that potential testers with 0 test time</w:t>
+        <w:t>goal of the developers to know about how much their beta tester are using their app. Additionally, the assumption was made that the cost for the developers could be inferred by the time the tester are using the app. It is assumed that a player can earn more money the longer the test is, which is a reasonable assumption to make. Furthermore, it is also assumed that potential testers with 0 test time</w:t>
       </w:r>
       <w:r>
         <w:t xml:space="preserve"> fall</w:t>
@@ -951,15 +908,15 @@
     <w:lsdException w:name="Unresolved Mention" w:semiHidden="1" w:unhideWhenUsed="1"/>
     <w:lsdException w:name="Smart Link" w:semiHidden="1" w:unhideWhenUsed="1"/>
   </w:latentStyles>
-  <w:style w:type="paragraph" w:default="1" w:styleId="Normal">
+  <w:style w:type="paragraph" w:default="1" w:styleId="Standaard">
     <w:name w:val="Normal"/>
     <w:qFormat/>
   </w:style>
-  <w:style w:type="paragraph" w:styleId="Heading1">
+  <w:style w:type="paragraph" w:styleId="Kop1">
     <w:name w:val="heading 1"/>
-    <w:basedOn w:val="Normal"/>
-    <w:next w:val="Normal"/>
-    <w:link w:val="Heading1Char"/>
+    <w:basedOn w:val="Standaard"/>
+    <w:next w:val="Standaard"/>
+    <w:link w:val="Kop1Char"/>
     <w:uiPriority w:val="9"/>
     <w:qFormat/>
     <w:rsid w:val="00A27008"/>
@@ -976,13 +933,13 @@
       <w:szCs w:val="32"/>
     </w:rPr>
   </w:style>
-  <w:style w:type="character" w:default="1" w:styleId="DefaultParagraphFont">
+  <w:style w:type="character" w:default="1" w:styleId="Standaardalinea-lettertype">
     <w:name w:val="Default Paragraph Font"/>
     <w:uiPriority w:val="1"/>
     <w:semiHidden/>
     <w:unhideWhenUsed/>
   </w:style>
-  <w:style w:type="table" w:default="1" w:styleId="TableNormal">
+  <w:style w:type="table" w:default="1" w:styleId="Standaardtabel">
     <w:name w:val="Normal Table"/>
     <w:uiPriority w:val="99"/>
     <w:semiHidden/>
@@ -997,16 +954,16 @@
       </w:tblCellMar>
     </w:tblPr>
   </w:style>
-  <w:style w:type="numbering" w:default="1" w:styleId="NoList">
+  <w:style w:type="numbering" w:default="1" w:styleId="Geenlijst">
     <w:name w:val="No List"/>
     <w:uiPriority w:val="99"/>
     <w:semiHidden/>
     <w:unhideWhenUsed/>
   </w:style>
-  <w:style w:type="character" w:customStyle="1" w:styleId="Heading1Char">
-    <w:name w:val="Heading 1 Char"/>
-    <w:basedOn w:val="DefaultParagraphFont"/>
-    <w:link w:val="Heading1"/>
+  <w:style w:type="character" w:customStyle="1" w:styleId="Kop1Char">
+    <w:name w:val="Kop 1 Char"/>
+    <w:basedOn w:val="Standaardalinea-lettertype"/>
+    <w:link w:val="Kop1"/>
     <w:uiPriority w:val="9"/>
     <w:rsid w:val="00A27008"/>
     <w:rPr>
@@ -1016,11 +973,11 @@
       <w:szCs w:val="32"/>
     </w:rPr>
   </w:style>
-  <w:style w:type="paragraph" w:styleId="Subtitle">
+  <w:style w:type="paragraph" w:styleId="Ondertitel">
     <w:name w:val="Subtitle"/>
-    <w:basedOn w:val="Normal"/>
-    <w:next w:val="Normal"/>
-    <w:link w:val="SubtitleChar"/>
+    <w:basedOn w:val="Standaard"/>
+    <w:next w:val="Standaard"/>
+    <w:link w:val="OndertitelChar"/>
     <w:uiPriority w:val="11"/>
     <w:qFormat/>
     <w:rsid w:val="00A27008"/>
@@ -1035,10 +992,10 @@
       <w:spacing w:val="15"/>
     </w:rPr>
   </w:style>
-  <w:style w:type="character" w:customStyle="1" w:styleId="SubtitleChar">
-    <w:name w:val="Subtitle Char"/>
-    <w:basedOn w:val="DefaultParagraphFont"/>
-    <w:link w:val="Subtitle"/>
+  <w:style w:type="character" w:customStyle="1" w:styleId="OndertitelChar">
+    <w:name w:val="Ondertitel Char"/>
+    <w:basedOn w:val="Standaardalinea-lettertype"/>
+    <w:link w:val="Ondertitel"/>
     <w:uiPriority w:val="11"/>
     <w:rsid w:val="00A27008"/>
     <w:rPr>
@@ -1047,9 +1004,9 @@
       <w:spacing w:val="15"/>
     </w:rPr>
   </w:style>
-  <w:style w:type="paragraph" w:styleId="ListParagraph">
+  <w:style w:type="paragraph" w:styleId="Lijstalinea">
     <w:name w:val="List Paragraph"/>
-    <w:basedOn w:val="Normal"/>
+    <w:basedOn w:val="Standaard"/>
     <w:uiPriority w:val="34"/>
     <w:qFormat/>
     <w:rsid w:val="00A27008"/>

</xml_diff>